<commit_message>
Qanaqadir alomatlar turgunligi topildi
</commit_message>
<xml_diff>
--- a/litera/Ignatev_N.A.docx
+++ b/litera/Ignatev_N.A.docx
@@ -1,10 +1,10 @@
 
 <file path=word/document.xml><?xml version="1.0" encoding="utf-8"?>
-<w:document xmlns:wpc="http://schemas.microsoft.com/office/word/2010/wordprocessingCanvas" xmlns:cx="http://schemas.microsoft.com/office/drawing/2014/chartex" xmlns:mc="http://schemas.openxmlformats.org/markup-compatibility/2006" xmlns:o="urn:schemas-microsoft-com:office:office" xmlns:r="http://schemas.openxmlformats.org/officeDocument/2006/relationships" xmlns:m="http://schemas.openxmlformats.org/officeDocument/2006/math" xmlns:v="urn:schemas-microsoft-com:vml" xmlns:wp14="http://schemas.microsoft.com/office/word/2010/wordprocessingDrawing" xmlns:wp="http://schemas.openxmlformats.org/drawingml/2006/wordprocessingDrawing" xmlns:w10="urn:schemas-microsoft-com:office:word" xmlns:w="http://schemas.openxmlformats.org/wordprocessingml/2006/main" xmlns:w14="http://schemas.microsoft.com/office/word/2010/wordml" xmlns:w15="http://schemas.microsoft.com/office/word/2012/wordml" xmlns:w16se="http://schemas.microsoft.com/office/word/2015/wordml/symex" xmlns:wpg="http://schemas.microsoft.com/office/word/2010/wordprocessingGroup" xmlns:wpi="http://schemas.microsoft.com/office/word/2010/wordprocessingInk" xmlns:wne="http://schemas.microsoft.com/office/word/2006/wordml" xmlns:wps="http://schemas.microsoft.com/office/word/2010/wordprocessingShape" mc:Ignorable="w14 w15 w16se wp14">
+<w:document xmlns:wpc="http://schemas.microsoft.com/office/word/2010/wordprocessingCanvas" xmlns:cx="http://schemas.microsoft.com/office/drawing/2014/chartex" xmlns:cx1="http://schemas.microsoft.com/office/drawing/2015/9/8/chartex" xmlns:mc="http://schemas.openxmlformats.org/markup-compatibility/2006" xmlns:o="urn:schemas-microsoft-com:office:office" xmlns:r="http://schemas.openxmlformats.org/officeDocument/2006/relationships" xmlns:m="http://schemas.openxmlformats.org/officeDocument/2006/math" xmlns:v="urn:schemas-microsoft-com:vml" xmlns:wp14="http://schemas.microsoft.com/office/word/2010/wordprocessingDrawing" xmlns:wp="http://schemas.openxmlformats.org/drawingml/2006/wordprocessingDrawing" xmlns:w10="urn:schemas-microsoft-com:office:word" xmlns:w="http://schemas.openxmlformats.org/wordprocessingml/2006/main" xmlns:w14="http://schemas.microsoft.com/office/word/2010/wordml" xmlns:w15="http://schemas.microsoft.com/office/word/2012/wordml" xmlns:w16se="http://schemas.microsoft.com/office/word/2015/wordml/symex" xmlns:wpg="http://schemas.microsoft.com/office/word/2010/wordprocessingGroup" xmlns:wpi="http://schemas.microsoft.com/office/word/2010/wordprocessingInk" xmlns:wne="http://schemas.microsoft.com/office/word/2006/wordml" xmlns:wps="http://schemas.microsoft.com/office/word/2010/wordprocessingShape" mc:Ignorable="w14 w15 w16se wp14">
   <w:body>
     <w:p>
       <w:pPr>
-        <w:pStyle w:val="a3"/>
+        <w:pStyle w:val="ListParagraph"/>
         <w:spacing w:after="0" w:line="360" w:lineRule="auto"/>
         <w:ind w:left="0"/>
         <w:jc w:val="center"/>
@@ -2637,7 +2637,7 @@
     </w:p>
     <w:p>
       <w:pPr>
-        <w:pStyle w:val="a3"/>
+        <w:pStyle w:val="ListParagraph"/>
         <w:numPr>
           <w:ilvl w:val="0"/>
           <w:numId w:val="11"/>
@@ -3660,10 +3660,10 @@
             <v:path o:extrusionok="f" gradientshapeok="t" o:connecttype="rect"/>
             <o:lock v:ext="edit" aspectratio="t"/>
           </v:shapetype>
-          <v:shape id="_x0000_i1025" type="#_x0000_t75" style="width:83pt;height:19pt" o:ole="" fillcolor="window">
+          <v:shape id="_x0000_i1025" type="#_x0000_t75" style="width:83.1pt;height:19pt" o:ole="" fillcolor="window">
             <v:imagedata r:id="rId5" o:title=""/>
           </v:shape>
-          <o:OLEObject Type="Embed" ProgID="Equation.3" ShapeID="_x0000_i1025" DrawAspect="Content" ObjectID="_1695788283" r:id="rId6"/>
+          <o:OLEObject Type="Embed" ProgID="Equation.3" ShapeID="_x0000_i1025" DrawAspect="Content" ObjectID="_1712519142" r:id="rId6"/>
         </w:object>
       </w:r>
       <w:r>
@@ -3730,10 +3730,10 @@
           <w:position w:val="-10"/>
         </w:rPr>
         <w:object w:dxaOrig="560" w:dyaOrig="360" w14:anchorId="087559B1">
-          <v:shape id="_x0000_i1026" type="#_x0000_t75" style="width:27.5pt;height:18pt" o:ole="" fillcolor="window">
+          <v:shape id="_x0000_i1026" type="#_x0000_t75" style="width:27.7pt;height:18.2pt" o:ole="" fillcolor="window">
             <v:imagedata r:id="rId7" o:title=""/>
           </v:shape>
-          <o:OLEObject Type="Embed" ProgID="Equation.3" ShapeID="_x0000_i1026" DrawAspect="Content" ObjectID="_1695788284" r:id="rId8"/>
+          <o:OLEObject Type="Embed" ProgID="Equation.3" ShapeID="_x0000_i1026" DrawAspect="Content" ObjectID="_1712519143" r:id="rId8"/>
         </w:object>
       </w:r>
       <w:r>
@@ -3859,10 +3859,10 @@
           <w:position w:val="-10"/>
         </w:rPr>
         <w:object w:dxaOrig="999" w:dyaOrig="360" w14:anchorId="0BA29E26">
-          <v:shape id="_x0000_i1027" type="#_x0000_t75" style="width:50pt;height:18pt" o:ole="" fillcolor="window">
+          <v:shape id="_x0000_i1027" type="#_x0000_t75" style="width:49.85pt;height:18.2pt" o:ole="" fillcolor="window">
             <v:imagedata r:id="rId9" o:title=""/>
           </v:shape>
-          <o:OLEObject Type="Embed" ProgID="Equation.3" ShapeID="_x0000_i1027" DrawAspect="Content" ObjectID="_1695788285" r:id="rId10"/>
+          <o:OLEObject Type="Embed" ProgID="Equation.3" ShapeID="_x0000_i1027" DrawAspect="Content" ObjectID="_1712519144" r:id="rId10"/>
         </w:object>
       </w:r>
       <w:r>
@@ -3877,10 +3877,10 @@
           <w:position w:val="-20"/>
         </w:rPr>
         <w:object w:dxaOrig="1700" w:dyaOrig="460" w14:anchorId="7B74DF0D">
-          <v:shape id="_x0000_i1028" type="#_x0000_t75" style="width:94pt;height:24pt" o:ole="" fillcolor="window">
+          <v:shape id="_x0000_i1028" type="#_x0000_t75" style="width:94.15pt;height:24.15pt" o:ole="" fillcolor="window">
             <v:imagedata r:id="rId11" o:title=""/>
           </v:shape>
-          <o:OLEObject Type="Embed" ProgID="Equation.3" ShapeID="_x0000_i1028" DrawAspect="Content" ObjectID="_1695788286" r:id="rId12"/>
+          <o:OLEObject Type="Embed" ProgID="Equation.3" ShapeID="_x0000_i1028" DrawAspect="Content" ObjectID="_1712519145" r:id="rId12"/>
         </w:object>
       </w:r>
       <w:r>
@@ -4029,10 +4029,10 @@
           <w:position w:val="-24"/>
         </w:rPr>
         <w:object w:dxaOrig="4900" w:dyaOrig="580" w14:anchorId="46FEEE6B">
-          <v:shape id="_x0000_i1029" type="#_x0000_t75" style="width:270.5pt;height:30.5pt" o:ole="" fillcolor="window">
+          <v:shape id="_x0000_i1029" type="#_x0000_t75" style="width:270.6pt;height:30.45pt" o:ole="" fillcolor="window">
             <v:imagedata r:id="rId13" o:title=""/>
           </v:shape>
-          <o:OLEObject Type="Embed" ProgID="Equation.3" ShapeID="_x0000_i1029" DrawAspect="Content" ObjectID="_1695788287" r:id="rId14"/>
+          <o:OLEObject Type="Embed" ProgID="Equation.3" ShapeID="_x0000_i1029" DrawAspect="Content" ObjectID="_1712519146" r:id="rId14"/>
         </w:object>
       </w:r>
     </w:p>
@@ -4156,10 +4156,10 @@
           <w:position w:val="-28"/>
         </w:rPr>
         <w:object w:dxaOrig="1640" w:dyaOrig="680" w14:anchorId="5240776D">
-          <v:shape id="_x0000_i1030" type="#_x0000_t75" style="width:90pt;height:35.5pt" o:ole="" fillcolor="window">
+          <v:shape id="_x0000_i1030" type="#_x0000_t75" style="width:90.2pt;height:35.6pt" o:ole="" fillcolor="window">
             <v:imagedata r:id="rId15" o:title=""/>
           </v:shape>
-          <o:OLEObject Type="Embed" ProgID="Equation.3" ShapeID="_x0000_i1030" DrawAspect="Content" ObjectID="_1695788288" r:id="rId16"/>
+          <o:OLEObject Type="Embed" ProgID="Equation.3" ShapeID="_x0000_i1030" DrawAspect="Content" ObjectID="_1712519147" r:id="rId16"/>
         </w:object>
       </w:r>
     </w:p>
@@ -5545,7 +5545,6 @@
         <w:t xml:space="preserve">] </w:t>
       </w:r>
     </w:p>
-    <w:proofErr w:type="gramStart"/>
     <w:p>
       <w:pPr>
         <w:spacing w:after="0" w:line="360" w:lineRule="auto"/>
@@ -5561,12 +5560,13 @@
           <w:position w:val="-50"/>
         </w:rPr>
         <w:object w:dxaOrig="4540" w:dyaOrig="1120" w14:anchorId="617689F1">
-          <v:shape id="_x0000_i1031" type="#_x0000_t75" style="width:288.5pt;height:61pt" o:ole="" fillcolor="window">
+          <v:shape id="_x0000_i1031" type="#_x0000_t75" style="width:288.4pt;height:60.9pt" o:ole="" fillcolor="window">
             <v:imagedata r:id="rId17" o:title=""/>
           </v:shape>
-          <o:OLEObject Type="Embed" ProgID="Equation.3" ShapeID="_x0000_i1031" DrawAspect="Content" ObjectID="_1695788289" r:id="rId18"/>
+          <o:OLEObject Type="Embed" ProgID="Equation.3" ShapeID="_x0000_i1031" DrawAspect="Content" ObjectID="_1712519148" r:id="rId18"/>
         </w:object>
       </w:r>
+      <w:proofErr w:type="gramStart"/>
       <w:r>
         <w:rPr>
           <w:rFonts w:ascii="Times New Roman" w:hAnsi="Times New Roman" w:cs="Times New Roman"/>
@@ -5628,10 +5628,10 @@
           <w:position w:val="-10"/>
         </w:rPr>
         <w:object w:dxaOrig="700" w:dyaOrig="360" w14:anchorId="1B96DBF0">
-          <v:shape id="_x0000_i1032" type="#_x0000_t75" style="width:40.5pt;height:21pt" o:ole="" fillcolor="window">
+          <v:shape id="_x0000_i1032" type="#_x0000_t75" style="width:40.35pt;height:20.95pt" o:ole="" fillcolor="window">
             <v:imagedata r:id="rId19" o:title=""/>
           </v:shape>
-          <o:OLEObject Type="Embed" ProgID="Equation.3" ShapeID="_x0000_i1032" DrawAspect="Content" ObjectID="_1695788290" r:id="rId20"/>
+          <o:OLEObject Type="Embed" ProgID="Equation.3" ShapeID="_x0000_i1032" DrawAspect="Content" ObjectID="_1712519149" r:id="rId20"/>
         </w:object>
       </w:r>
       <w:r>
@@ -5773,7 +5773,6 @@
         <w:t xml:space="preserve"> вычисляется как </w:t>
       </w:r>
     </w:p>
-    <w:proofErr w:type="gramStart"/>
     <w:p>
       <w:pPr>
         <w:spacing w:after="0" w:line="360" w:lineRule="auto"/>
@@ -5792,9 +5791,10 @@
           <v:shape id="_x0000_i1033" type="#_x0000_t75" style="width:62.5pt;height:34pt" o:ole="" fillcolor="window">
             <v:imagedata r:id="rId21" o:title=""/>
           </v:shape>
-          <o:OLEObject Type="Embed" ProgID="Equation.3" ShapeID="_x0000_i1033" DrawAspect="Content" ObjectID="_1695788291" r:id="rId22"/>
+          <o:OLEObject Type="Embed" ProgID="Equation.3" ShapeID="_x0000_i1033" DrawAspect="Content" ObjectID="_1712519150" r:id="rId22"/>
         </w:object>
       </w:r>
+      <w:proofErr w:type="gramStart"/>
       <w:r>
         <w:rPr>
           <w:rFonts w:ascii="Times New Roman" w:hAnsi="Times New Roman" w:cs="Times New Roman"/>
@@ -5999,10 +5999,10 @@
           <w:position w:val="-22"/>
         </w:rPr>
         <w:object w:dxaOrig="1640" w:dyaOrig="460" w14:anchorId="24AC6F5C">
-          <v:shape id="_x0000_i1034" type="#_x0000_t75" style="width:93.5pt;height:24.5pt" o:ole="" fillcolor="window">
+          <v:shape id="_x0000_i1034" type="#_x0000_t75" style="width:93.35pt;height:24.55pt" o:ole="" fillcolor="window">
             <v:imagedata r:id="rId23" o:title=""/>
           </v:shape>
-          <o:OLEObject Type="Embed" ProgID="Equation.3" ShapeID="_x0000_i1034" DrawAspect="Content" ObjectID="_1695788292" r:id="rId24"/>
+          <o:OLEObject Type="Embed" ProgID="Equation.3" ShapeID="_x0000_i1034" DrawAspect="Content" ObjectID="_1712519151" r:id="rId24"/>
         </w:object>
       </w:r>
       <w:r>
@@ -6123,10 +6123,10 @@
           <w:position w:val="-30"/>
         </w:rPr>
         <w:object w:dxaOrig="1860" w:dyaOrig="700" w14:anchorId="0638EEEC">
-          <v:shape id="_x0000_i1035" type="#_x0000_t75" style="width:107pt;height:37.5pt" o:ole="" fillcolor="window">
+          <v:shape id="_x0000_i1035" type="#_x0000_t75" style="width:107.2pt;height:37.6pt" o:ole="" fillcolor="window">
             <v:imagedata r:id="rId25" o:title=""/>
           </v:shape>
-          <o:OLEObject Type="Embed" ProgID="Equation.3" ShapeID="_x0000_i1035" DrawAspect="Content" ObjectID="_1695788293" r:id="rId26"/>
+          <o:OLEObject Type="Embed" ProgID="Equation.3" ShapeID="_x0000_i1035" DrawAspect="Content" ObjectID="_1712519152" r:id="rId26"/>
         </w:object>
       </w:r>
       <w:r>
@@ -6909,10 +6909,10 @@
           <w:position w:val="-32"/>
         </w:rPr>
         <w:object w:dxaOrig="2659" w:dyaOrig="740" w14:anchorId="30C168E4">
-          <v:shape id="_x0000_i1036" type="#_x0000_t75" style="width:133.5pt;height:45pt" o:ole="">
+          <v:shape id="_x0000_i1036" type="#_x0000_t75" style="width:133.3pt;height:45.1pt" o:ole="">
             <v:imagedata r:id="rId27" o:title=""/>
           </v:shape>
-          <o:OLEObject Type="Embed" ProgID="Equation.3" ShapeID="_x0000_i1036" DrawAspect="Content" ObjectID="_1695788294" r:id="rId28"/>
+          <o:OLEObject Type="Embed" ProgID="Equation.3" ShapeID="_x0000_i1036" DrawAspect="Content" ObjectID="_1712519153" r:id="rId28"/>
         </w:object>
       </w:r>
       <w:r>
@@ -7636,10 +7636,10 @@
           <w:szCs w:val="28"/>
         </w:rPr>
         <w:object w:dxaOrig="2940" w:dyaOrig="639" w14:anchorId="3873A949">
-          <v:shape id="_x0000_i1037" type="#_x0000_t75" style="width:147pt;height:37.5pt" o:ole="">
+          <v:shape id="_x0000_i1037" type="#_x0000_t75" style="width:147.15pt;height:37.6pt" o:ole="">
             <v:imagedata r:id="rId29" o:title=""/>
           </v:shape>
-          <o:OLEObject Type="Embed" ProgID="Equation.3" ShapeID="_x0000_i1037" DrawAspect="Content" ObjectID="_1695788295" r:id="rId30"/>
+          <o:OLEObject Type="Embed" ProgID="Equation.3" ShapeID="_x0000_i1037" DrawAspect="Content" ObjectID="_1712519154" r:id="rId30"/>
         </w:object>
       </w:r>
       <w:r>
@@ -8181,10 +8181,10 @@
           <w:position w:val="-30"/>
         </w:rPr>
         <w:object w:dxaOrig="1600" w:dyaOrig="660" w14:anchorId="4FB0AF09">
-          <v:shape id="_x0000_i1038" type="#_x0000_t75" style="width:80pt;height:33pt" o:ole="" fillcolor="window">
+          <v:shape id="_x0000_i1038" type="#_x0000_t75" style="width:79.9pt;height:32.85pt" o:ole="" fillcolor="window">
             <v:imagedata r:id="rId31" o:title=""/>
           </v:shape>
-          <o:OLEObject Type="Embed" ProgID="Equation.3" ShapeID="_x0000_i1038" DrawAspect="Content" ObjectID="_1695788296" r:id="rId32"/>
+          <o:OLEObject Type="Embed" ProgID="Equation.3" ShapeID="_x0000_i1038" DrawAspect="Content" ObjectID="_1712519155" r:id="rId32"/>
         </w:object>
       </w:r>
       <w:r>
@@ -8283,10 +8283,10 @@
           <w:rFonts w:ascii="Times New Roman" w:hAnsi="Times New Roman" w:cs="Times New Roman"/>
         </w:rPr>
         <w:object w:dxaOrig="240" w:dyaOrig="180" w14:anchorId="4837DE3C">
-          <v:shape id="_x0000_i1039" type="#_x0000_t75" style="width:14.5pt;height:10.5pt" o:ole="" fillcolor="window">
+          <v:shape id="_x0000_i1039" type="#_x0000_t75" style="width:14.65pt;height:10.7pt" o:ole="" fillcolor="window">
             <v:imagedata r:id="rId33" o:title=""/>
           </v:shape>
-          <o:OLEObject Type="Embed" ProgID="Equation.3" ShapeID="_x0000_i1039" DrawAspect="Content" ObjectID="_1695788297" r:id="rId34"/>
+          <o:OLEObject Type="Embed" ProgID="Equation.3" ShapeID="_x0000_i1039" DrawAspect="Content" ObjectID="_1712519156" r:id="rId34"/>
         </w:object>
       </w:r>
       <w:r>
@@ -9612,10 +9612,10 @@
           <w:szCs w:val="28"/>
         </w:rPr>
         <w:object w:dxaOrig="1760" w:dyaOrig="700" w14:anchorId="35F573E0">
-          <v:shape id="_x0000_i1040" type="#_x0000_t75" style="width:101.5pt;height:34.5pt" o:ole="" fillcolor="window">
+          <v:shape id="_x0000_i1040" type="#_x0000_t75" style="width:101.25pt;height:34.4pt" o:ole="" fillcolor="window">
             <v:imagedata r:id="rId35" o:title=""/>
           </v:shape>
-          <o:OLEObject Type="Embed" ProgID="Equation.3" ShapeID="_x0000_i1040" DrawAspect="Content" ObjectID="_1695788298" r:id="rId36"/>
+          <o:OLEObject Type="Embed" ProgID="Equation.3" ShapeID="_x0000_i1040" DrawAspect="Content" ObjectID="_1712519157" r:id="rId36"/>
         </w:object>
       </w:r>
     </w:p>
@@ -9645,10 +9645,10 @@
           <w:position w:val="-10"/>
         </w:rPr>
         <w:object w:dxaOrig="720" w:dyaOrig="360" w14:anchorId="195B00E1">
-          <v:shape id="_x0000_i1041" type="#_x0000_t75" style="width:36pt;height:18pt" o:ole="">
+          <v:shape id="_x0000_i1041" type="#_x0000_t75" style="width:36pt;height:18.2pt" o:ole="">
             <v:imagedata r:id="rId37" o:title=""/>
           </v:shape>
-          <o:OLEObject Type="Embed" ProgID="Equation.3" ShapeID="_x0000_i1041" DrawAspect="Content" ObjectID="_1695788299" r:id="rId38"/>
+          <o:OLEObject Type="Embed" ProgID="Equation.3" ShapeID="_x0000_i1041" DrawAspect="Content" ObjectID="_1712519158" r:id="rId38"/>
         </w:object>
       </w:r>
       <w:r>
@@ -9824,10 +9824,10 @@
           <w:szCs w:val="28"/>
         </w:rPr>
         <w:object w:dxaOrig="1620" w:dyaOrig="920" w14:anchorId="2380CD26">
-          <v:shape id="_x0000_i1042" type="#_x0000_t75" style="width:93.5pt;height:48pt" o:ole="" fillcolor="window">
+          <v:shape id="_x0000_i1042" type="#_x0000_t75" style="width:93.35pt;height:47.85pt" o:ole="" fillcolor="window">
             <v:imagedata r:id="rId39" o:title=""/>
           </v:shape>
-          <o:OLEObject Type="Embed" ProgID="Equation.3" ShapeID="_x0000_i1042" DrawAspect="Content" ObjectID="_1695788300" r:id="rId40"/>
+          <o:OLEObject Type="Embed" ProgID="Equation.3" ShapeID="_x0000_i1042" DrawAspect="Content" ObjectID="_1712519159" r:id="rId40"/>
         </w:object>
       </w:r>
       <w:r>
@@ -9925,10 +9925,10 @@
           <w:szCs w:val="28"/>
         </w:rPr>
         <w:object w:dxaOrig="2920" w:dyaOrig="920" w14:anchorId="1BBA5865">
-          <v:shape id="_x0000_i1043" type="#_x0000_t75" style="width:168pt;height:50pt" o:ole="" fillcolor="window">
+          <v:shape id="_x0000_i1043" type="#_x0000_t75" style="width:168.15pt;height:49.85pt" o:ole="" fillcolor="window">
             <v:imagedata r:id="rId41" o:title=""/>
           </v:shape>
-          <o:OLEObject Type="Embed" ProgID="Equation.3" ShapeID="_x0000_i1043" DrawAspect="Content" ObjectID="_1695788301" r:id="rId42"/>
+          <o:OLEObject Type="Embed" ProgID="Equation.3" ShapeID="_x0000_i1043" DrawAspect="Content" ObjectID="_1712519160" r:id="rId42"/>
         </w:object>
       </w:r>
       <w:r>
@@ -10274,11 +10274,11 @@
           <w:sz w:val="28"/>
           <w:szCs w:val="28"/>
         </w:rPr>
-        <w:object w:dxaOrig="2120" w:dyaOrig="780" w14:anchorId="4CBC7AC9">
-          <v:shape id="_x0000_i1044" type="#_x0000_t75" style="width:122pt;height:42.5pt" o:ole="" fillcolor="window">
+        <w:object w:dxaOrig="2420" w:dyaOrig="800" w14:anchorId="4CBC7AC9">
+          <v:shape id="_x0000_i1053" type="#_x0000_t75" style="width:139.25pt;height:43.5pt" o:ole="" fillcolor="window">
             <v:imagedata r:id="rId43" o:title=""/>
           </v:shape>
-          <o:OLEObject Type="Embed" ProgID="Equation.3" ShapeID="_x0000_i1044" DrawAspect="Content" ObjectID="_1695788302" r:id="rId44"/>
+          <o:OLEObject Type="Embed" ProgID="Equation.DSMT4" ShapeID="_x0000_i1053" DrawAspect="Content" ObjectID="_1712519161" r:id="rId44"/>
         </w:object>
       </w:r>
       <w:r>
@@ -10321,10 +10321,10 @@
           <w:szCs w:val="28"/>
         </w:rPr>
         <w:object w:dxaOrig="660" w:dyaOrig="400" w14:anchorId="38BDF3C8">
-          <v:shape id="_x0000_i1045" type="#_x0000_t75" style="width:39pt;height:20.5pt" o:ole="" fillcolor="window">
+          <v:shape id="_x0000_i1045" type="#_x0000_t75" style="width:39.15pt;height:20.55pt" o:ole="" fillcolor="window">
             <v:imagedata r:id="rId45" o:title=""/>
           </v:shape>
-          <o:OLEObject Type="Embed" ProgID="Equation.3" ShapeID="_x0000_i1045" DrawAspect="Content" ObjectID="_1695788303" r:id="rId46"/>
+          <o:OLEObject Type="Embed" ProgID="Equation.3" ShapeID="_x0000_i1045" DrawAspect="Content" ObjectID="_1712519162" r:id="rId46"/>
         </w:object>
       </w:r>
       <w:r>
@@ -10636,10 +10636,10 @@
           <w:position w:val="-22"/>
         </w:rPr>
         <w:object w:dxaOrig="1620" w:dyaOrig="440" w14:anchorId="705D92F1">
-          <v:shape id="_x0000_i1046" type="#_x0000_t75" style="width:80.5pt;height:25.5pt" o:ole="" fillcolor="window">
+          <v:shape id="_x0000_i1046" type="#_x0000_t75" style="width:80.7pt;height:25.3pt" o:ole="" fillcolor="window">
             <v:imagedata r:id="rId47" o:title=""/>
           </v:shape>
-          <o:OLEObject Type="Embed" ProgID="Equation.3" ShapeID="_x0000_i1046" DrawAspect="Content" ObjectID="_1695788304" r:id="rId48"/>
+          <o:OLEObject Type="Embed" ProgID="Equation.3" ShapeID="_x0000_i1046" DrawAspect="Content" ObjectID="_1712519163" r:id="rId48"/>
         </w:object>
       </w:r>
       <w:r>
@@ -10932,10 +10932,10 @@
           <w:szCs w:val="28"/>
         </w:rPr>
         <w:object w:dxaOrig="2600" w:dyaOrig="700" w14:anchorId="4148AE47">
-          <v:shape id="_x0000_i1047" type="#_x0000_t75" style="width:128.5pt;height:40pt" o:ole="" fillcolor="window">
+          <v:shape id="_x0000_i1047" type="#_x0000_t75" style="width:128.55pt;height:39.95pt" o:ole="" fillcolor="window">
             <v:imagedata r:id="rId49" o:title=""/>
           </v:shape>
-          <o:OLEObject Type="Embed" ProgID="Equation.3" ShapeID="_x0000_i1047" DrawAspect="Content" ObjectID="_1695788305" r:id="rId50"/>
+          <o:OLEObject Type="Embed" ProgID="Equation.3" ShapeID="_x0000_i1047" DrawAspect="Content" ObjectID="_1712519164" r:id="rId50"/>
         </w:object>
       </w:r>
       <w:r>
@@ -12018,10 +12018,10 @@
           <w:position w:val="-22"/>
         </w:rPr>
         <w:object w:dxaOrig="1480" w:dyaOrig="440" w14:anchorId="6A31C719">
-          <v:shape id="_x0000_i1048" type="#_x0000_t75" style="width:79.5pt;height:24pt" o:ole="">
+          <v:shape id="_x0000_i1048" type="#_x0000_t75" style="width:79.5pt;height:24.15pt" o:ole="">
             <v:imagedata r:id="rId51" o:title=""/>
           </v:shape>
-          <o:OLEObject Type="Embed" ProgID="Equation.3" ShapeID="_x0000_i1048" DrawAspect="Content" ObjectID="_1695788306" r:id="rId52"/>
+          <o:OLEObject Type="Embed" ProgID="Equation.3" ShapeID="_x0000_i1048" DrawAspect="Content" ObjectID="_1712519165" r:id="rId52"/>
         </w:object>
       </w:r>
       <w:r>
@@ -12038,12 +12038,14 @@
         </w:rPr>
         <w:t>TYPLAM</w:t>
       </w:r>
+      <w:proofErr w:type="gramStart"/>
       <w:r>
         <w:rPr>
           <w:rFonts w:ascii="Times New Roman" w:hAnsi="Times New Roman" w:cs="Times New Roman"/>
         </w:rPr>
         <w:t>={</w:t>
       </w:r>
+      <w:proofErr w:type="gramEnd"/>
       <w:r>
         <w:rPr>
           <w:rFonts w:ascii="Times New Roman" w:hAnsi="Times New Roman" w:cs="Times New Roman"/>
@@ -12563,10 +12565,10 @@
           <w:position w:val="-26"/>
         </w:rPr>
         <w:object w:dxaOrig="999" w:dyaOrig="480" w14:anchorId="12AFFD1A">
-          <v:shape id="_x0000_i1049" type="#_x0000_t75" style="width:61.5pt;height:23.5pt" o:ole="">
+          <v:shape id="_x0000_i1049" type="#_x0000_t75" style="width:61.3pt;height:23.35pt" o:ole="">
             <v:imagedata r:id="rId53" o:title=""/>
           </v:shape>
-          <o:OLEObject Type="Embed" ProgID="Equation.3" ShapeID="_x0000_i1049" DrawAspect="Content" ObjectID="_1695788307" r:id="rId54"/>
+          <o:OLEObject Type="Embed" ProgID="Equation.3" ShapeID="_x0000_i1049" DrawAspect="Content" ObjectID="_1712519166" r:id="rId54"/>
         </w:object>
       </w:r>
       <w:r>
@@ -12581,18 +12583,20 @@
         </w:rPr>
         <w:t xml:space="preserve"> </w:t>
       </w:r>
+      <w:bookmarkStart w:id="0" w:name="_GoBack"/>
       <w:r>
         <w:rPr>
           <w:rFonts w:ascii="Times New Roman" w:hAnsi="Times New Roman" w:cs="Times New Roman"/>
           <w:position w:val="-26"/>
         </w:rPr>
         <w:object w:dxaOrig="1040" w:dyaOrig="480" w14:anchorId="048D7AF5">
-          <v:shape id="_x0000_i1050" type="#_x0000_t75" style="width:66pt;height:23.5pt" o:ole="">
+          <v:shape id="_x0000_i1050" type="#_x0000_t75" style="width:66.05pt;height:23.35pt" o:ole="">
             <v:imagedata r:id="rId55" o:title=""/>
           </v:shape>
-          <o:OLEObject Type="Embed" ProgID="Equation.3" ShapeID="_x0000_i1050" DrawAspect="Content" ObjectID="_1695788308" r:id="rId56"/>
+          <o:OLEObject Type="Embed" ProgID="Equation.3" ShapeID="_x0000_i1050" DrawAspect="Content" ObjectID="_1712519167" r:id="rId56"/>
         </w:object>
       </w:r>
+      <w:bookmarkEnd w:id="0"/>
       <w:r>
         <w:rPr>
           <w:rFonts w:ascii="Times New Roman" w:hAnsi="Times New Roman" w:cs="Times New Roman"/>
@@ -16133,10 +16137,10 @@
           <w:position w:val="-10"/>
         </w:rPr>
         <w:object w:dxaOrig="1660" w:dyaOrig="360" w14:anchorId="2DECB729">
-          <v:shape id="_x0000_i1051" type="#_x0000_t75" style="width:83pt;height:19pt" o:ole="" fillcolor="window">
+          <v:shape id="_x0000_i1051" type="#_x0000_t75" style="width:83.1pt;height:19pt" o:ole="" fillcolor="window">
             <v:imagedata r:id="rId5" o:title=""/>
           </v:shape>
-          <o:OLEObject Type="Embed" ProgID="Equation.3" ShapeID="_x0000_i1051" DrawAspect="Content" ObjectID="_1695788309" r:id="rId57"/>
+          <o:OLEObject Type="Embed" ProgID="Equation.3" ShapeID="_x0000_i1051" DrawAspect="Content" ObjectID="_1712519168" r:id="rId57"/>
         </w:object>
       </w:r>
       <w:r>
@@ -18134,7 +18138,7 @@
     </w:p>
     <w:tbl>
       <w:tblPr>
-        <w:tblStyle w:val="af1"/>
+        <w:tblStyle w:val="TableGrid"/>
         <w:tblW w:w="0" w:type="auto"/>
         <w:tblLook w:val="04A0" w:firstRow="1" w:lastRow="0" w:firstColumn="1" w:lastColumn="0" w:noHBand="0" w:noVBand="1"/>
       </w:tblPr>
@@ -19434,7 +19438,7 @@
     </w:p>
     <w:tbl>
       <w:tblPr>
-        <w:tblStyle w:val="af1"/>
+        <w:tblStyle w:val="TableGrid"/>
         <w:tblW w:w="0" w:type="auto"/>
         <w:tblLook w:val="04A0" w:firstRow="1" w:lastRow="0" w:firstColumn="1" w:lastColumn="0" w:noHBand="0" w:noVBand="1"/>
       </w:tblPr>
@@ -20814,7 +20818,7 @@
     </w:p>
     <w:tbl>
       <w:tblPr>
-        <w:tblStyle w:val="af1"/>
+        <w:tblStyle w:val="TableGrid"/>
         <w:tblW w:w="0" w:type="auto"/>
         <w:tblInd w:w="279" w:type="dxa"/>
         <w:tblLook w:val="04A0" w:firstRow="1" w:lastRow="0" w:firstColumn="1" w:lastColumn="0" w:noHBand="0" w:noVBand="1"/>
@@ -22469,8 +22473,6 @@
         </w:rPr>
         <w:t>и</w:t>
       </w:r>
-      <w:bookmarkStart w:id="0" w:name="_GoBack"/>
-      <w:bookmarkEnd w:id="0"/>
       <w:r>
         <w:rPr>
           <w:rFonts w:ascii="Times New Roman" w:hAnsi="Times New Roman" w:cs="Times New Roman"/>
@@ -22534,7 +22536,7 @@
     </w:p>
     <w:p>
       <w:pPr>
-        <w:pStyle w:val="a3"/>
+        <w:pStyle w:val="ListParagraph"/>
         <w:spacing w:after="0" w:line="360" w:lineRule="auto"/>
         <w:ind w:left="0"/>
         <w:jc w:val="center"/>
@@ -22553,7 +22555,7 @@
     </w:p>
     <w:p>
       <w:pPr>
-        <w:pStyle w:val="a3"/>
+        <w:pStyle w:val="ListParagraph"/>
         <w:numPr>
           <w:ilvl w:val="0"/>
           <w:numId w:val="3"/>
@@ -22593,7 +22595,7 @@
     </w:p>
     <w:p>
       <w:pPr>
-        <w:pStyle w:val="a3"/>
+        <w:pStyle w:val="ListParagraph"/>
         <w:numPr>
           <w:ilvl w:val="0"/>
           <w:numId w:val="3"/>
@@ -22631,7 +22633,7 @@
     </w:p>
     <w:p>
       <w:pPr>
-        <w:pStyle w:val="a3"/>
+        <w:pStyle w:val="ListParagraph"/>
         <w:numPr>
           <w:ilvl w:val="0"/>
           <w:numId w:val="3"/>
@@ -22957,7 +22959,7 @@
     </w:p>
     <w:p>
       <w:pPr>
-        <w:pStyle w:val="a3"/>
+        <w:pStyle w:val="ListParagraph"/>
         <w:numPr>
           <w:ilvl w:val="0"/>
           <w:numId w:val="3"/>
@@ -22990,7 +22992,7 @@
       <w:hyperlink r:id="rId58" w:history="1">
         <w:r>
           <w:rPr>
-            <w:rStyle w:val="a8"/>
+            <w:rStyle w:val="Hyperlink"/>
             <w:rFonts w:ascii="Times New Roman" w:hAnsi="Times New Roman" w:cs="Times New Roman"/>
             <w:iCs/>
             <w:color w:val="auto"/>
@@ -23009,7 +23011,7 @@
       <w:hyperlink r:id="rId59" w:history="1">
         <w:r>
           <w:rPr>
-            <w:rStyle w:val="a8"/>
+            <w:rStyle w:val="Hyperlink"/>
             <w:rFonts w:ascii="Times New Roman" w:hAnsi="Times New Roman" w:cs="Times New Roman"/>
             <w:iCs/>
             <w:color w:val="auto"/>
@@ -23035,7 +23037,7 @@
     </w:p>
     <w:p>
       <w:pPr>
-        <w:pStyle w:val="a3"/>
+        <w:pStyle w:val="ListParagraph"/>
         <w:numPr>
           <w:ilvl w:val="0"/>
           <w:numId w:val="3"/>
@@ -23061,7 +23063,7 @@
       <w:hyperlink r:id="rId60" w:history="1">
         <w:r>
           <w:rPr>
-            <w:rStyle w:val="a8"/>
+            <w:rStyle w:val="Hyperlink"/>
             <w:rFonts w:ascii="Times New Roman" w:hAnsi="Times New Roman" w:cs="Times New Roman"/>
             <w:iCs/>
             <w:color w:val="auto"/>
@@ -23072,7 +23074,7 @@
         </w:r>
         <w:r>
           <w:rPr>
-            <w:rStyle w:val="a8"/>
+            <w:rStyle w:val="Hyperlink"/>
             <w:rFonts w:ascii="Times New Roman" w:hAnsi="Times New Roman" w:cs="Times New Roman"/>
             <w:iCs/>
             <w:color w:val="auto"/>
@@ -23083,7 +23085,7 @@
         </w:r>
         <w:r>
           <w:rPr>
-            <w:rStyle w:val="a8"/>
+            <w:rStyle w:val="Hyperlink"/>
             <w:rFonts w:ascii="Times New Roman" w:hAnsi="Times New Roman" w:cs="Times New Roman"/>
             <w:iCs/>
             <w:color w:val="auto"/>
@@ -23094,7 +23096,7 @@
         </w:r>
         <w:r>
           <w:rPr>
-            <w:rStyle w:val="a8"/>
+            <w:rStyle w:val="Hyperlink"/>
             <w:rFonts w:ascii="Times New Roman" w:hAnsi="Times New Roman" w:cs="Times New Roman"/>
             <w:iCs/>
             <w:color w:val="auto"/>
@@ -23105,7 +23107,7 @@
         </w:r>
         <w:r>
           <w:rPr>
-            <w:rStyle w:val="a8"/>
+            <w:rStyle w:val="Hyperlink"/>
             <w:rFonts w:ascii="Times New Roman" w:hAnsi="Times New Roman" w:cs="Times New Roman"/>
             <w:iCs/>
             <w:color w:val="auto"/>
@@ -23116,7 +23118,7 @@
         </w:r>
         <w:r>
           <w:rPr>
-            <w:rStyle w:val="a8"/>
+            <w:rStyle w:val="Hyperlink"/>
             <w:rFonts w:ascii="Times New Roman" w:hAnsi="Times New Roman" w:cs="Times New Roman"/>
             <w:iCs/>
             <w:color w:val="auto"/>
@@ -23127,7 +23129,7 @@
         </w:r>
         <w:r>
           <w:rPr>
-            <w:rStyle w:val="a8"/>
+            <w:rStyle w:val="Hyperlink"/>
             <w:rFonts w:ascii="Times New Roman" w:hAnsi="Times New Roman" w:cs="Times New Roman"/>
             <w:iCs/>
             <w:color w:val="auto"/>
@@ -23138,7 +23140,7 @@
         </w:r>
         <w:r>
           <w:rPr>
-            <w:rStyle w:val="a8"/>
+            <w:rStyle w:val="Hyperlink"/>
             <w:rFonts w:ascii="Times New Roman" w:hAnsi="Times New Roman" w:cs="Times New Roman"/>
             <w:iCs/>
             <w:color w:val="auto"/>
@@ -23149,7 +23151,7 @@
         </w:r>
         <w:r>
           <w:rPr>
-            <w:rStyle w:val="a8"/>
+            <w:rStyle w:val="Hyperlink"/>
             <w:rFonts w:ascii="Times New Roman" w:hAnsi="Times New Roman" w:cs="Times New Roman"/>
             <w:iCs/>
             <w:color w:val="auto"/>
@@ -23160,7 +23162,7 @@
         </w:r>
         <w:r>
           <w:rPr>
-            <w:rStyle w:val="a8"/>
+            <w:rStyle w:val="Hyperlink"/>
             <w:rFonts w:ascii="Times New Roman" w:hAnsi="Times New Roman" w:cs="Times New Roman"/>
             <w:iCs/>
             <w:color w:val="auto"/>
@@ -23171,7 +23173,7 @@
         </w:r>
         <w:r>
           <w:rPr>
-            <w:rStyle w:val="a8"/>
+            <w:rStyle w:val="Hyperlink"/>
             <w:rFonts w:ascii="Times New Roman" w:hAnsi="Times New Roman" w:cs="Times New Roman"/>
             <w:iCs/>
             <w:color w:val="auto"/>
@@ -23182,7 +23184,7 @@
         </w:r>
         <w:r>
           <w:rPr>
-            <w:rStyle w:val="a8"/>
+            <w:rStyle w:val="Hyperlink"/>
             <w:rFonts w:ascii="Times New Roman" w:hAnsi="Times New Roman" w:cs="Times New Roman"/>
             <w:iCs/>
             <w:color w:val="auto"/>
@@ -23193,7 +23195,7 @@
         </w:r>
         <w:r>
           <w:rPr>
-            <w:rStyle w:val="a8"/>
+            <w:rStyle w:val="Hyperlink"/>
             <w:rFonts w:ascii="Times New Roman" w:hAnsi="Times New Roman" w:cs="Times New Roman"/>
             <w:iCs/>
             <w:color w:val="auto"/>
@@ -23204,7 +23206,7 @@
         </w:r>
         <w:r>
           <w:rPr>
-            <w:rStyle w:val="a8"/>
+            <w:rStyle w:val="Hyperlink"/>
             <w:rFonts w:ascii="Times New Roman" w:hAnsi="Times New Roman" w:cs="Times New Roman"/>
             <w:iCs/>
             <w:color w:val="auto"/>
@@ -23215,7 +23217,7 @@
         </w:r>
         <w:r>
           <w:rPr>
-            <w:rStyle w:val="a8"/>
+            <w:rStyle w:val="Hyperlink"/>
             <w:rFonts w:ascii="Times New Roman" w:hAnsi="Times New Roman" w:cs="Times New Roman"/>
             <w:iCs/>
             <w:color w:val="auto"/>
@@ -23226,7 +23228,7 @@
         </w:r>
         <w:r>
           <w:rPr>
-            <w:rStyle w:val="a8"/>
+            <w:rStyle w:val="Hyperlink"/>
             <w:rFonts w:ascii="Times New Roman" w:hAnsi="Times New Roman" w:cs="Times New Roman"/>
             <w:iCs/>
             <w:color w:val="auto"/>
@@ -23237,7 +23239,7 @@
         </w:r>
         <w:r>
           <w:rPr>
-            <w:rStyle w:val="a8"/>
+            <w:rStyle w:val="Hyperlink"/>
             <w:rFonts w:ascii="Times New Roman" w:hAnsi="Times New Roman" w:cs="Times New Roman"/>
             <w:iCs/>
             <w:color w:val="auto"/>
@@ -23248,7 +23250,7 @@
         </w:r>
         <w:r>
           <w:rPr>
-            <w:rStyle w:val="a8"/>
+            <w:rStyle w:val="Hyperlink"/>
             <w:rFonts w:ascii="Times New Roman" w:hAnsi="Times New Roman" w:cs="Times New Roman"/>
             <w:iCs/>
             <w:color w:val="auto"/>
@@ -23259,7 +23261,7 @@
         </w:r>
         <w:r>
           <w:rPr>
-            <w:rStyle w:val="a8"/>
+            <w:rStyle w:val="Hyperlink"/>
             <w:rFonts w:ascii="Times New Roman" w:hAnsi="Times New Roman" w:cs="Times New Roman"/>
             <w:iCs/>
             <w:color w:val="auto"/>
@@ -23270,7 +23272,7 @@
         </w:r>
         <w:r>
           <w:rPr>
-            <w:rStyle w:val="a8"/>
+            <w:rStyle w:val="Hyperlink"/>
             <w:rFonts w:ascii="Times New Roman" w:hAnsi="Times New Roman" w:cs="Times New Roman"/>
             <w:iCs/>
             <w:color w:val="auto"/>
@@ -23281,7 +23283,7 @@
         </w:r>
         <w:r>
           <w:rPr>
-            <w:rStyle w:val="a8"/>
+            <w:rStyle w:val="Hyperlink"/>
             <w:rFonts w:ascii="Times New Roman" w:hAnsi="Times New Roman" w:cs="Times New Roman"/>
             <w:iCs/>
             <w:color w:val="auto"/>
@@ -23292,7 +23294,7 @@
         </w:r>
         <w:r>
           <w:rPr>
-            <w:rStyle w:val="a8"/>
+            <w:rStyle w:val="Hyperlink"/>
             <w:rFonts w:ascii="Times New Roman" w:hAnsi="Times New Roman" w:cs="Times New Roman"/>
             <w:iCs/>
             <w:color w:val="auto"/>
@@ -23303,7 +23305,7 @@
         </w:r>
         <w:r>
           <w:rPr>
-            <w:rStyle w:val="a8"/>
+            <w:rStyle w:val="Hyperlink"/>
             <w:rFonts w:ascii="Times New Roman" w:hAnsi="Times New Roman" w:cs="Times New Roman"/>
             <w:iCs/>
             <w:color w:val="auto"/>
@@ -23314,7 +23316,7 @@
         </w:r>
         <w:r>
           <w:rPr>
-            <w:rStyle w:val="a8"/>
+            <w:rStyle w:val="Hyperlink"/>
             <w:rFonts w:ascii="Times New Roman" w:hAnsi="Times New Roman" w:cs="Times New Roman"/>
             <w:iCs/>
             <w:color w:val="auto"/>
@@ -23326,7 +23328,7 @@
       </w:hyperlink>
       <w:r>
         <w:rPr>
-          <w:rStyle w:val="a8"/>
+          <w:rStyle w:val="Hyperlink"/>
           <w:rFonts w:ascii="Times New Roman" w:hAnsi="Times New Roman" w:cs="Times New Roman"/>
           <w:iCs/>
           <w:color w:val="auto"/>
@@ -23338,7 +23340,7 @@
     </w:p>
     <w:p>
       <w:pPr>
-        <w:pStyle w:val="a3"/>
+        <w:pStyle w:val="ListParagraph"/>
         <w:numPr>
           <w:ilvl w:val="0"/>
           <w:numId w:val="3"/>
@@ -23439,7 +23441,7 @@
     </w:p>
     <w:p>
       <w:pPr>
-        <w:pStyle w:val="a3"/>
+        <w:pStyle w:val="ListParagraph"/>
         <w:numPr>
           <w:ilvl w:val="0"/>
           <w:numId w:val="3"/>
@@ -23463,7 +23465,7 @@
       <w:hyperlink r:id="rId61" w:history="1">
         <w:r>
           <w:rPr>
-            <w:rStyle w:val="a8"/>
+            <w:rStyle w:val="Hyperlink"/>
             <w:rFonts w:ascii="Times New Roman" w:hAnsi="Times New Roman" w:cs="Times New Roman"/>
             <w:iCs/>
             <w:color w:val="auto"/>
@@ -23474,7 +23476,7 @@
         </w:r>
         <w:r>
           <w:rPr>
-            <w:rStyle w:val="a8"/>
+            <w:rStyle w:val="Hyperlink"/>
             <w:rFonts w:ascii="Times New Roman" w:hAnsi="Times New Roman" w:cs="Times New Roman"/>
             <w:iCs/>
             <w:color w:val="auto"/>
@@ -23484,7 +23486,7 @@
         </w:r>
         <w:r>
           <w:rPr>
-            <w:rStyle w:val="a8"/>
+            <w:rStyle w:val="Hyperlink"/>
             <w:rFonts w:ascii="Times New Roman" w:hAnsi="Times New Roman" w:cs="Times New Roman"/>
             <w:iCs/>
             <w:color w:val="auto"/>
@@ -23495,7 +23497,7 @@
         </w:r>
         <w:r>
           <w:rPr>
-            <w:rStyle w:val="a8"/>
+            <w:rStyle w:val="Hyperlink"/>
             <w:rFonts w:ascii="Times New Roman" w:hAnsi="Times New Roman" w:cs="Times New Roman"/>
             <w:iCs/>
             <w:color w:val="auto"/>
@@ -23505,7 +23507,7 @@
         </w:r>
         <w:r>
           <w:rPr>
-            <w:rStyle w:val="a8"/>
+            <w:rStyle w:val="Hyperlink"/>
             <w:rFonts w:ascii="Times New Roman" w:hAnsi="Times New Roman" w:cs="Times New Roman"/>
             <w:iCs/>
             <w:color w:val="auto"/>
@@ -23516,7 +23518,7 @@
         </w:r>
         <w:r>
           <w:rPr>
-            <w:rStyle w:val="a8"/>
+            <w:rStyle w:val="Hyperlink"/>
             <w:rFonts w:ascii="Times New Roman" w:hAnsi="Times New Roman" w:cs="Times New Roman"/>
             <w:iCs/>
             <w:color w:val="auto"/>
@@ -23526,7 +23528,7 @@
         </w:r>
         <w:r>
           <w:rPr>
-            <w:rStyle w:val="a8"/>
+            <w:rStyle w:val="Hyperlink"/>
             <w:rFonts w:ascii="Times New Roman" w:hAnsi="Times New Roman" w:cs="Times New Roman"/>
             <w:iCs/>
             <w:color w:val="auto"/>
@@ -23537,7 +23539,7 @@
         </w:r>
         <w:r>
           <w:rPr>
-            <w:rStyle w:val="a8"/>
+            <w:rStyle w:val="Hyperlink"/>
             <w:rFonts w:ascii="Times New Roman" w:hAnsi="Times New Roman" w:cs="Times New Roman"/>
             <w:iCs/>
             <w:color w:val="auto"/>
@@ -23548,7 +23550,7 @@
         <w:proofErr w:type="spellStart"/>
         <w:r>
           <w:rPr>
-            <w:rStyle w:val="a8"/>
+            <w:rStyle w:val="Hyperlink"/>
             <w:rFonts w:ascii="Times New Roman" w:hAnsi="Times New Roman" w:cs="Times New Roman"/>
             <w:iCs/>
             <w:color w:val="auto"/>
@@ -23583,7 +23585,7 @@
     </w:p>
     <w:p>
       <w:pPr>
-        <w:pStyle w:val="a3"/>
+        <w:pStyle w:val="ListParagraph"/>
         <w:numPr>
           <w:ilvl w:val="0"/>
           <w:numId w:val="3"/>
@@ -23638,7 +23640,7 @@
       <w:hyperlink r:id="rId62" w:history="1">
         <w:r>
           <w:rPr>
-            <w:rStyle w:val="a8"/>
+            <w:rStyle w:val="Hyperlink"/>
             <w:rFonts w:ascii="Times New Roman" w:hAnsi="Times New Roman"/>
             <w:color w:val="auto"/>
             <w:u w:val="none"/>
@@ -23704,7 +23706,7 @@
     </w:p>
     <w:p>
       <w:pPr>
-        <w:pStyle w:val="a6"/>
+        <w:pStyle w:val="PlainText"/>
         <w:spacing w:line="360" w:lineRule="auto"/>
         <w:ind w:left="720"/>
         <w:jc w:val="both"/>
@@ -24089,7 +24091,7 @@
     </w:p>
     <w:p>
       <w:pPr>
-        <w:pStyle w:val="a3"/>
+        <w:pStyle w:val="ListParagraph"/>
         <w:numPr>
           <w:ilvl w:val="3"/>
           <w:numId w:val="3"/>
@@ -24362,7 +24364,7 @@
           <w:rFonts w:ascii="Times New Roman" w:hAnsi="Times New Roman" w:cs="Times New Roman"/>
           <w:lang w:val="en-US"/>
         </w:rPr>
-        <w:t xml:space="preserve"> [Artificial Intelligence and Decision </w:t>
+        <w:t xml:space="preserve"> [Artificial Intelligence and Decision Making</w:t>
       </w:r>
       <w:proofErr w:type="gramStart"/>
       <w:r>
@@ -24370,7 +24372,7 @@
           <w:rFonts w:ascii="Times New Roman" w:hAnsi="Times New Roman" w:cs="Times New Roman"/>
           <w:lang w:val="en-US"/>
         </w:rPr>
-        <w:t xml:space="preserve">Making] </w:t>
+        <w:t xml:space="preserve">] </w:t>
       </w:r>
       <w:r>
         <w:rPr>
@@ -24408,7 +24410,7 @@
     </w:p>
     <w:p>
       <w:pPr>
-        <w:pStyle w:val="a3"/>
+        <w:pStyle w:val="ListParagraph"/>
         <w:numPr>
           <w:ilvl w:val="3"/>
           <w:numId w:val="3"/>
@@ -24575,7 +24577,7 @@
     </w:p>
     <w:p>
       <w:pPr>
-        <w:pStyle w:val="a3"/>
+        <w:pStyle w:val="ListParagraph"/>
         <w:numPr>
           <w:ilvl w:val="3"/>
           <w:numId w:val="3"/>
@@ -24902,7 +24904,7 @@
     </w:p>
     <w:p>
       <w:pPr>
-        <w:pStyle w:val="a3"/>
+        <w:pStyle w:val="ListParagraph"/>
         <w:numPr>
           <w:ilvl w:val="3"/>
           <w:numId w:val="3"/>
@@ -25222,7 +25224,7 @@
     </w:p>
     <w:p>
       <w:pPr>
-        <w:pStyle w:val="a3"/>
+        <w:pStyle w:val="ListParagraph"/>
         <w:numPr>
           <w:ilvl w:val="3"/>
           <w:numId w:val="3"/>
@@ -25248,7 +25250,7 @@
       <w:hyperlink r:id="rId63" w:history="1">
         <w:r>
           <w:rPr>
-            <w:rStyle w:val="a8"/>
+            <w:rStyle w:val="Hyperlink"/>
             <w:rFonts w:ascii="Times New Roman" w:hAnsi="Times New Roman" w:cs="Times New Roman"/>
             <w:iCs/>
             <w:color w:val="auto"/>
@@ -25261,7 +25263,7 @@
     </w:p>
     <w:p>
       <w:pPr>
-        <w:pStyle w:val="a3"/>
+        <w:pStyle w:val="ListParagraph"/>
         <w:numPr>
           <w:ilvl w:val="3"/>
           <w:numId w:val="3"/>
@@ -25600,7 +25602,7 @@
     </w:p>
     <w:p>
       <w:pPr>
-        <w:pStyle w:val="a3"/>
+        <w:pStyle w:val="ListParagraph"/>
         <w:numPr>
           <w:ilvl w:val="3"/>
           <w:numId w:val="3"/>
@@ -25664,7 +25666,7 @@
     </w:p>
     <w:p>
       <w:pPr>
-        <w:pStyle w:val="a3"/>
+        <w:pStyle w:val="ListParagraph"/>
         <w:numPr>
           <w:ilvl w:val="3"/>
           <w:numId w:val="3"/>
@@ -25775,7 +25777,7 @@
       <w:hyperlink r:id="rId64" w:history="1">
         <w:r>
           <w:rPr>
-            <w:rStyle w:val="a8"/>
+            <w:rStyle w:val="Hyperlink"/>
             <w:rFonts w:ascii="Times New Roman" w:hAnsi="Times New Roman"/>
             <w:color w:val="auto"/>
             <w:u w:val="none"/>
@@ -26007,7 +26009,7 @@
 </file>
 
 <file path=word/numbering.xml><?xml version="1.0" encoding="utf-8"?>
-<w:numbering xmlns:wpc="http://schemas.microsoft.com/office/word/2010/wordprocessingCanvas" xmlns:cx="http://schemas.microsoft.com/office/drawing/2014/chartex" xmlns:mc="http://schemas.openxmlformats.org/markup-compatibility/2006" xmlns:o="urn:schemas-microsoft-com:office:office" xmlns:r="http://schemas.openxmlformats.org/officeDocument/2006/relationships" xmlns:m="http://schemas.openxmlformats.org/officeDocument/2006/math" xmlns:v="urn:schemas-microsoft-com:vml" xmlns:wp14="http://schemas.microsoft.com/office/word/2010/wordprocessingDrawing" xmlns:wp="http://schemas.openxmlformats.org/drawingml/2006/wordprocessingDrawing" xmlns:w10="urn:schemas-microsoft-com:office:word" xmlns:w="http://schemas.openxmlformats.org/wordprocessingml/2006/main" xmlns:w14="http://schemas.microsoft.com/office/word/2010/wordml" xmlns:w15="http://schemas.microsoft.com/office/word/2012/wordml" xmlns:w16se="http://schemas.microsoft.com/office/word/2015/wordml/symex" xmlns:wpg="http://schemas.microsoft.com/office/word/2010/wordprocessingGroup" xmlns:wpi="http://schemas.microsoft.com/office/word/2010/wordprocessingInk" xmlns:wne="http://schemas.microsoft.com/office/word/2006/wordml" xmlns:wps="http://schemas.microsoft.com/office/word/2010/wordprocessingShape" mc:Ignorable="w14 w15 w16se wp14">
+<w:numbering xmlns:wpc="http://schemas.microsoft.com/office/word/2010/wordprocessingCanvas" xmlns:cx="http://schemas.microsoft.com/office/drawing/2014/chartex" xmlns:cx1="http://schemas.microsoft.com/office/drawing/2015/9/8/chartex" xmlns:mc="http://schemas.openxmlformats.org/markup-compatibility/2006" xmlns:o="urn:schemas-microsoft-com:office:office" xmlns:r="http://schemas.openxmlformats.org/officeDocument/2006/relationships" xmlns:m="http://schemas.openxmlformats.org/officeDocument/2006/math" xmlns:v="urn:schemas-microsoft-com:vml" xmlns:wp14="http://schemas.microsoft.com/office/word/2010/wordprocessingDrawing" xmlns:wp="http://schemas.openxmlformats.org/drawingml/2006/wordprocessingDrawing" xmlns:w10="urn:schemas-microsoft-com:office:word" xmlns:w="http://schemas.openxmlformats.org/wordprocessingml/2006/main" xmlns:w14="http://schemas.microsoft.com/office/word/2010/wordml" xmlns:w15="http://schemas.microsoft.com/office/word/2012/wordml" xmlns:w16se="http://schemas.microsoft.com/office/word/2015/wordml/symex" xmlns:wpg="http://schemas.microsoft.com/office/word/2010/wordprocessingGroup" xmlns:wpi="http://schemas.microsoft.com/office/word/2010/wordprocessingInk" xmlns:wne="http://schemas.microsoft.com/office/word/2006/wordml" xmlns:wps="http://schemas.microsoft.com/office/word/2010/wordprocessingShape" mc:Ignorable="w14 w15 w16se wp14">
   <w:abstractNum w:abstractNumId="0" w15:restartNumberingAfterBreak="0">
     <w:nsid w:val="004A36FE"/>
     <w:multiLevelType w:val="hybridMultilevel"/>
@@ -27507,16 +27509,17 @@
     <w:lsdException w:name="List Table 6 Colorful Accent 6" w:uiPriority="51"/>
     <w:lsdException w:name="List Table 7 Colorful Accent 6" w:uiPriority="52"/>
   </w:latentStyles>
-  <w:style w:type="paragraph" w:default="1" w:styleId="a">
+  <w:style w:type="paragraph" w:default="1" w:styleId="Normal">
     <w:name w:val="Normal"/>
     <w:qFormat/>
   </w:style>
-  <w:style w:type="character" w:default="1" w:styleId="a0">
+  <w:style w:type="character" w:default="1" w:styleId="DefaultParagraphFont">
     <w:name w:val="Default Paragraph Font"/>
     <w:uiPriority w:val="1"/>
+    <w:semiHidden/>
     <w:unhideWhenUsed/>
   </w:style>
-  <w:style w:type="table" w:default="1" w:styleId="a1">
+  <w:style w:type="table" w:default="1" w:styleId="TableNormal">
     <w:name w:val="Normal Table"/>
     <w:uiPriority w:val="99"/>
     <w:semiHidden/>
@@ -27531,16 +27534,16 @@
       </w:tblCellMar>
     </w:tblPr>
   </w:style>
-  <w:style w:type="numbering" w:default="1" w:styleId="a2">
+  <w:style w:type="numbering" w:default="1" w:styleId="NoList">
     <w:name w:val="No List"/>
     <w:uiPriority w:val="99"/>
     <w:semiHidden/>
     <w:unhideWhenUsed/>
   </w:style>
-  <w:style w:type="paragraph" w:styleId="a3">
+  <w:style w:type="paragraph" w:styleId="ListParagraph">
     <w:name w:val="List Paragraph"/>
-    <w:basedOn w:val="a"/>
-    <w:link w:val="a4"/>
+    <w:basedOn w:val="Normal"/>
+    <w:link w:val="ListParagraphChar"/>
     <w:uiPriority w:val="34"/>
     <w:qFormat/>
     <w:rsid w:val="006D4D31"/>
@@ -27549,16 +27552,16 @@
       <w:contextualSpacing/>
     </w:pPr>
   </w:style>
-  <w:style w:type="character" w:customStyle="1" w:styleId="a4">
-    <w:name w:val="Абзац списка Знак"/>
-    <w:basedOn w:val="a0"/>
-    <w:link w:val="a3"/>
+  <w:style w:type="character" w:customStyle="1" w:styleId="ListParagraphChar">
+    <w:name w:val="List Paragraph Char"/>
+    <w:basedOn w:val="DefaultParagraphFont"/>
+    <w:link w:val="ListParagraph"/>
     <w:uiPriority w:val="34"/>
     <w:rsid w:val="006D4D31"/>
   </w:style>
-  <w:style w:type="paragraph" w:styleId="a5">
+  <w:style w:type="paragraph" w:styleId="NormalWeb">
     <w:name w:val="Normal (Web)"/>
-    <w:basedOn w:val="a"/>
+    <w:basedOn w:val="Normal"/>
     <w:uiPriority w:val="99"/>
     <w:semiHidden/>
     <w:unhideWhenUsed/>
@@ -27573,10 +27576,10 @@
       <w:lang w:eastAsia="ru-RU"/>
     </w:rPr>
   </w:style>
-  <w:style w:type="paragraph" w:styleId="a6">
+  <w:style w:type="paragraph" w:styleId="PlainText">
     <w:name w:val="Plain Text"/>
-    <w:basedOn w:val="a"/>
-    <w:link w:val="a7"/>
+    <w:basedOn w:val="Normal"/>
+    <w:link w:val="PlainTextChar"/>
     <w:uiPriority w:val="99"/>
     <w:unhideWhenUsed/>
     <w:rsid w:val="00C567D9"/>
@@ -27590,10 +27593,10 @@
       <w:lang w:eastAsia="ru-RU"/>
     </w:rPr>
   </w:style>
-  <w:style w:type="character" w:customStyle="1" w:styleId="a7">
-    <w:name w:val="Текст Знак"/>
-    <w:basedOn w:val="a0"/>
-    <w:link w:val="a6"/>
+  <w:style w:type="character" w:customStyle="1" w:styleId="PlainTextChar">
+    <w:name w:val="Plain Text Char"/>
+    <w:basedOn w:val="DefaultParagraphFont"/>
+    <w:link w:val="PlainText"/>
     <w:uiPriority w:val="99"/>
     <w:rsid w:val="00C567D9"/>
     <w:rPr>
@@ -27603,9 +27606,9 @@
       <w:lang w:eastAsia="ru-RU"/>
     </w:rPr>
   </w:style>
-  <w:style w:type="character" w:styleId="a8">
+  <w:style w:type="character" w:styleId="Hyperlink">
     <w:name w:val="Hyperlink"/>
-    <w:basedOn w:val="a0"/>
+    <w:basedOn w:val="DefaultParagraphFont"/>
     <w:uiPriority w:val="99"/>
     <w:unhideWhenUsed/>
     <w:rsid w:val="00C567D9"/>
@@ -27614,10 +27617,10 @@
       <w:u w:val="single"/>
     </w:rPr>
   </w:style>
-  <w:style w:type="paragraph" w:styleId="a9">
+  <w:style w:type="paragraph" w:styleId="BalloonText">
     <w:name w:val="Balloon Text"/>
-    <w:basedOn w:val="a"/>
-    <w:link w:val="aa"/>
+    <w:basedOn w:val="Normal"/>
+    <w:link w:val="BalloonTextChar"/>
     <w:uiPriority w:val="99"/>
     <w:semiHidden/>
     <w:unhideWhenUsed/>
@@ -27631,10 +27634,10 @@
       <w:szCs w:val="18"/>
     </w:rPr>
   </w:style>
-  <w:style w:type="character" w:customStyle="1" w:styleId="aa">
-    <w:name w:val="Текст выноски Знак"/>
-    <w:basedOn w:val="a0"/>
-    <w:link w:val="a9"/>
+  <w:style w:type="character" w:customStyle="1" w:styleId="BalloonTextChar">
+    <w:name w:val="Balloon Text Char"/>
+    <w:basedOn w:val="DefaultParagraphFont"/>
+    <w:link w:val="BalloonText"/>
     <w:uiPriority w:val="99"/>
     <w:semiHidden/>
     <w:rsid w:val="00BF7942"/>
@@ -27644,9 +27647,9 @@
       <w:szCs w:val="18"/>
     </w:rPr>
   </w:style>
-  <w:style w:type="character" w:styleId="ab">
+  <w:style w:type="character" w:styleId="CommentReference">
     <w:name w:val="annotation reference"/>
-    <w:basedOn w:val="a0"/>
+    <w:basedOn w:val="DefaultParagraphFont"/>
     <w:uiPriority w:val="99"/>
     <w:semiHidden/>
     <w:unhideWhenUsed/>
@@ -27656,10 +27659,10 @@
       <w:szCs w:val="16"/>
     </w:rPr>
   </w:style>
-  <w:style w:type="paragraph" w:styleId="ac">
+  <w:style w:type="paragraph" w:styleId="CommentText">
     <w:name w:val="annotation text"/>
-    <w:basedOn w:val="a"/>
-    <w:link w:val="ad"/>
+    <w:basedOn w:val="Normal"/>
+    <w:link w:val="CommentTextChar"/>
     <w:uiPriority w:val="99"/>
     <w:semiHidden/>
     <w:unhideWhenUsed/>
@@ -27672,10 +27675,10 @@
       <w:szCs w:val="20"/>
     </w:rPr>
   </w:style>
-  <w:style w:type="character" w:customStyle="1" w:styleId="ad">
-    <w:name w:val="Текст примечания Знак"/>
-    <w:basedOn w:val="a0"/>
-    <w:link w:val="ac"/>
+  <w:style w:type="character" w:customStyle="1" w:styleId="CommentTextChar">
+    <w:name w:val="Comment Text Char"/>
+    <w:basedOn w:val="DefaultParagraphFont"/>
+    <w:link w:val="CommentText"/>
     <w:uiPriority w:val="99"/>
     <w:semiHidden/>
     <w:rsid w:val="00F97EAD"/>
@@ -27684,11 +27687,11 @@
       <w:szCs w:val="20"/>
     </w:rPr>
   </w:style>
-  <w:style w:type="paragraph" w:styleId="ae">
+  <w:style w:type="paragraph" w:styleId="CommentSubject">
     <w:name w:val="annotation subject"/>
-    <w:basedOn w:val="ac"/>
-    <w:next w:val="ac"/>
-    <w:link w:val="af"/>
+    <w:basedOn w:val="CommentText"/>
+    <w:next w:val="CommentText"/>
+    <w:link w:val="CommentSubjectChar"/>
     <w:uiPriority w:val="99"/>
     <w:semiHidden/>
     <w:unhideWhenUsed/>
@@ -27698,10 +27701,10 @@
       <w:bCs/>
     </w:rPr>
   </w:style>
-  <w:style w:type="character" w:customStyle="1" w:styleId="af">
-    <w:name w:val="Тема примечания Знак"/>
-    <w:basedOn w:val="ad"/>
-    <w:link w:val="ae"/>
+  <w:style w:type="character" w:customStyle="1" w:styleId="CommentSubjectChar">
+    <w:name w:val="Comment Subject Char"/>
+    <w:basedOn w:val="CommentTextChar"/>
+    <w:link w:val="CommentSubject"/>
     <w:uiPriority w:val="99"/>
     <w:semiHidden/>
     <w:rsid w:val="00F97EAD"/>
@@ -27712,9 +27715,9 @@
       <w:szCs w:val="20"/>
     </w:rPr>
   </w:style>
-  <w:style w:type="character" w:styleId="af0">
+  <w:style w:type="character" w:styleId="Strong">
     <w:name w:val="Strong"/>
-    <w:basedOn w:val="a0"/>
+    <w:basedOn w:val="DefaultParagraphFont"/>
     <w:uiPriority w:val="22"/>
     <w:qFormat/>
     <w:rsid w:val="00090AC7"/>
@@ -27723,9 +27726,9 @@
       <w:bCs/>
     </w:rPr>
   </w:style>
-  <w:style w:type="table" w:styleId="af1">
+  <w:style w:type="table" w:styleId="TableGrid">
     <w:name w:val="Table Grid"/>
-    <w:basedOn w:val="a1"/>
+    <w:basedOn w:val="TableNormal"/>
     <w:uiPriority w:val="39"/>
     <w:rsid w:val="00CA48AF"/>
     <w:pPr>
@@ -27744,12 +27747,12 @@
   </w:style>
   <w:style w:type="character" w:customStyle="1" w:styleId="jlqj4b">
     <w:name w:val="jlqj4b"/>
-    <w:basedOn w:val="a0"/>
+    <w:basedOn w:val="DefaultParagraphFont"/>
     <w:rsid w:val="00744139"/>
   </w:style>
   <w:style w:type="character" w:customStyle="1" w:styleId="UnresolvedMention">
     <w:name w:val="Unresolved Mention"/>
-    <w:basedOn w:val="a0"/>
+    <w:basedOn w:val="DefaultParagraphFont"/>
     <w:uiPriority w:val="99"/>
     <w:semiHidden/>
     <w:unhideWhenUsed/>
@@ -27759,9 +27762,9 @@
       <w:shd w:val="clear" w:color="auto" w:fill="E1DFDD"/>
     </w:rPr>
   </w:style>
-  <w:style w:type="character" w:styleId="af2">
+  <w:style w:type="character" w:styleId="Emphasis">
     <w:name w:val="Emphasis"/>
-    <w:basedOn w:val="a0"/>
+    <w:basedOn w:val="DefaultParagraphFont"/>
     <w:uiPriority w:val="20"/>
     <w:qFormat/>
     <w:rsid w:val="008F2A28"/>
@@ -27772,7 +27775,7 @@
   </w:style>
   <w:style w:type="paragraph" w:customStyle="1" w:styleId="1">
     <w:name w:val="Обычный1"/>
-    <w:basedOn w:val="a"/>
+    <w:basedOn w:val="Normal"/>
     <w:rsid w:val="00962E4B"/>
     <w:pPr>
       <w:spacing w:before="100" w:beforeAutospacing="1" w:after="100" w:afterAutospacing="1" w:line="240" w:lineRule="auto"/>

</xml_diff>